<commit_message>
angular proj zip uploaded and readme instruction added
</commit_message>
<xml_diff>
--- a/Application/Docs/Datenbaken und Web-Techniken Summer 2021 #676614.docx
+++ b/Application/Docs/Datenbaken und Web-Techniken Summer 2021 #676614.docx
@@ -6,8 +6,6 @@
       <w:pPr>
         <w:jc w:val="center"/>
       </w:pPr>
-      <w:bookmarkStart w:id="0" w:name="_GoBack"/>
-      <w:bookmarkEnd w:id="0"/>
       <w:r>
         <w:rPr>
           <w:noProof/>
@@ -95,6 +93,7 @@
           <w:szCs w:val="23"/>
         </w:rPr>
       </w:pPr>
+      <w:proofErr w:type="spellStart"/>
       <w:r>
         <w:rPr>
           <w:b/>
@@ -102,8 +101,29 @@
           <w:sz w:val="23"/>
           <w:szCs w:val="23"/>
         </w:rPr>
-        <w:t>Datenbanken und Web-Techniken</w:t>
+        <w:t>Datenbanken</w:t>
       </w:r>
+      <w:proofErr w:type="spellEnd"/>
+      <w:r>
+        <w:rPr>
+          <w:b/>
+          <w:bCs/>
+          <w:sz w:val="23"/>
+          <w:szCs w:val="23"/>
+        </w:rPr>
+        <w:t xml:space="preserve"> und Web-</w:t>
+      </w:r>
+      <w:proofErr w:type="spellStart"/>
+      <w:r>
+        <w:rPr>
+          <w:b/>
+          <w:bCs/>
+          <w:sz w:val="23"/>
+          <w:szCs w:val="23"/>
+        </w:rPr>
+        <w:t>Techniken</w:t>
+      </w:r>
+      <w:proofErr w:type="spellEnd"/>
     </w:p>
     <w:p>
       <w:pPr>
@@ -1031,14 +1051,14 @@
           <w:numId w:val="1"/>
         </w:numPr>
       </w:pPr>
-      <w:bookmarkStart w:id="1" w:name="_Toc433196946"/>
-      <w:bookmarkStart w:id="2" w:name="_Toc75706209"/>
+      <w:bookmarkStart w:id="0" w:name="_Toc433196946"/>
+      <w:bookmarkStart w:id="1" w:name="_Toc75706209"/>
       <w:r>
         <w:lastRenderedPageBreak/>
         <w:t>Introduction</w:t>
       </w:r>
+      <w:bookmarkEnd w:id="0"/>
       <w:bookmarkEnd w:id="1"/>
-      <w:bookmarkEnd w:id="2"/>
     </w:p>
     <w:p>
       <w:pPr>
@@ -1057,11 +1077,11 @@
           <w:numId w:val="1"/>
         </w:numPr>
       </w:pPr>
-      <w:bookmarkStart w:id="3" w:name="_Toc75706210"/>
+      <w:bookmarkStart w:id="2" w:name="_Toc75706210"/>
       <w:r>
         <w:t>Technology Used</w:t>
       </w:r>
-      <w:bookmarkEnd w:id="3"/>
+      <w:bookmarkEnd w:id="2"/>
     </w:p>
     <w:p/>
     <w:p>
@@ -1074,6 +1094,9 @@
         <w:jc w:val="both"/>
       </w:pPr>
       <w:r>
+        <w:t xml:space="preserve">Oracle Database, </w:t>
+      </w:r>
+      <w:r>
         <w:t>Stored Procedures</w:t>
       </w:r>
     </w:p>
@@ -1087,7 +1110,18 @@
         <w:jc w:val="both"/>
       </w:pPr>
       <w:r>
-        <w:t xml:space="preserve">ASP.NET </w:t>
+        <w:t>ASP.NET</w:t>
+      </w:r>
+      <w:r>
+        <w:t xml:space="preserve">, </w:t>
+      </w:r>
+      <w:proofErr w:type="spellStart"/>
+      <w:r>
+        <w:t>WebApi</w:t>
+      </w:r>
+      <w:proofErr w:type="spellEnd"/>
+      <w:r>
+        <w:t xml:space="preserve"> 2</w:t>
       </w:r>
     </w:p>
     <w:p>
@@ -1099,8 +1133,13 @@
         </w:numPr>
         <w:jc w:val="both"/>
       </w:pPr>
+      <w:proofErr w:type="spellStart"/>
       <w:r>
-        <w:t>WebApi 2</w:t>
+        <w:t>Nodejs</w:t>
+      </w:r>
+      <w:proofErr w:type="spellEnd"/>
+      <w:r>
+        <w:t xml:space="preserve">  [14.17.0]</w:t>
       </w:r>
     </w:p>
     <w:p>
@@ -1112,8 +1151,13 @@
         </w:numPr>
         <w:jc w:val="both"/>
       </w:pPr>
+      <w:proofErr w:type="spellStart"/>
       <w:r>
-        <w:t>Ajax</w:t>
+        <w:t>Npm</w:t>
+      </w:r>
+      <w:proofErr w:type="spellEnd"/>
+      <w:r>
+        <w:t xml:space="preserve"> [7.17.0]</w:t>
       </w:r>
     </w:p>
     <w:p>
@@ -1139,16 +1183,7 @@
         <w:jc w:val="both"/>
       </w:pPr>
       <w:r>
-        <w:t>JavaScript</w:t>
-      </w:r>
-      <w:r>
-        <w:t>/</w:t>
-      </w:r>
-      <w:r>
-        <w:t>JQ</w:t>
-      </w:r>
-      <w:r>
-        <w:t>uery</w:t>
+        <w:t>Angular [12.1.0]</w:t>
       </w:r>
     </w:p>
     <w:p>
@@ -1163,6 +1198,46 @@
       <w:r>
         <w:t>JavaScript</w:t>
       </w:r>
+    </w:p>
+    <w:p>
+      <w:pPr>
+        <w:pStyle w:val="ListParagraph"/>
+        <w:numPr>
+          <w:ilvl w:val="0"/>
+          <w:numId w:val="2"/>
+        </w:numPr>
+        <w:jc w:val="both"/>
+      </w:pPr>
+      <w:r>
+        <w:t xml:space="preserve">JQuery </w:t>
+      </w:r>
+    </w:p>
+    <w:p>
+      <w:pPr>
+        <w:pStyle w:val="ListParagraph"/>
+        <w:numPr>
+          <w:ilvl w:val="0"/>
+          <w:numId w:val="2"/>
+        </w:numPr>
+        <w:jc w:val="both"/>
+      </w:pPr>
+      <w:r>
+        <w:t>B</w:t>
+      </w:r>
+      <w:r>
+        <w:t xml:space="preserve">ootstrap: </w:t>
+      </w:r>
+      <w:r>
+        <w:t>[</w:t>
+      </w:r>
+      <w:r>
+        <w:t>5.0.2</w:t>
+      </w:r>
+      <w:r>
+        <w:t>]</w:t>
+      </w:r>
+      <w:bookmarkStart w:id="3" w:name="_GoBack"/>
+      <w:bookmarkEnd w:id="3"/>
     </w:p>
     <w:p>
       <w:pPr>
@@ -1321,7 +1396,6 @@
       </w:pPr>
       <w:bookmarkStart w:id="7" w:name="_Toc75706214"/>
       <w:r>
-        <w:lastRenderedPageBreak/>
         <w:t>4.1 Application Layer Pattern</w:t>
       </w:r>
       <w:bookmarkEnd w:id="7"/>
@@ -1459,7 +1533,23 @@
         <w:rPr>
           <w:rFonts w:cstheme="minorHAnsi"/>
         </w:rPr>
-        <w:t xml:space="preserve"> an Api Controller</w:t>
+        <w:t xml:space="preserve"> an </w:t>
+      </w:r>
+      <w:proofErr w:type="spellStart"/>
+      <w:proofErr w:type="gramStart"/>
+      <w:r>
+        <w:rPr>
+          <w:rFonts w:cstheme="minorHAnsi"/>
+        </w:rPr>
+        <w:t>Api</w:t>
+      </w:r>
+      <w:proofErr w:type="spellEnd"/>
+      <w:proofErr w:type="gramEnd"/>
+      <w:r>
+        <w:rPr>
+          <w:rFonts w:cstheme="minorHAnsi"/>
+        </w:rPr>
+        <w:t xml:space="preserve"> Controller</w:t>
       </w:r>
       <w:r>
         <w:rPr>
@@ -1471,7 +1561,21 @@
         <w:rPr>
           <w:rFonts w:cstheme="minorHAnsi"/>
         </w:rPr>
-        <w:t xml:space="preserve">Asp.Net WebApi 2, </w:t>
+        <w:t xml:space="preserve">Asp.Net </w:t>
+      </w:r>
+      <w:proofErr w:type="spellStart"/>
+      <w:r>
+        <w:rPr>
+          <w:rFonts w:cstheme="minorHAnsi"/>
+        </w:rPr>
+        <w:t>WebApi</w:t>
+      </w:r>
+      <w:proofErr w:type="spellEnd"/>
+      <w:r>
+        <w:rPr>
+          <w:rFonts w:cstheme="minorHAnsi"/>
+        </w:rPr>
+        <w:t xml:space="preserve"> 2, </w:t>
       </w:r>
       <w:r>
         <w:rPr>
@@ -1577,7 +1681,7 @@
         <w:tblLook w:val="04A0" w:firstRow="1" w:lastRow="0" w:firstColumn="1" w:lastColumn="0" w:noHBand="0" w:noVBand="1"/>
       </w:tblPr>
       <w:tblGrid>
-        <w:gridCol w:w="9450"/>
+        <w:gridCol w:w="9360"/>
       </w:tblGrid>
       <w:tr>
         <w:trPr>
@@ -1651,7 +1755,7 @@
         <w:tblLook w:val="04A0" w:firstRow="1" w:lastRow="0" w:firstColumn="1" w:lastColumn="0" w:noHBand="0" w:noVBand="1"/>
       </w:tblPr>
       <w:tblGrid>
-        <w:gridCol w:w="9450"/>
+        <w:gridCol w:w="9360"/>
       </w:tblGrid>
       <w:tr>
         <w:trPr>
@@ -1717,7 +1821,7 @@
         <w:gridCol w:w="1249"/>
         <w:gridCol w:w="712"/>
         <w:gridCol w:w="898"/>
-        <w:gridCol w:w="4982"/>
+        <w:gridCol w:w="4892"/>
       </w:tblGrid>
       <w:tr>
         <w:trPr>
@@ -1750,6 +1854,7 @@
                 <w:szCs w:val="20"/>
                 <w:u w:val="single"/>
               </w:rPr>
+              <w:lastRenderedPageBreak/>
               <w:t xml:space="preserve">Name </w:t>
             </w:r>
           </w:p>
@@ -2048,7 +2153,6 @@
                 <w:sz w:val="18"/>
                 <w:szCs w:val="20"/>
               </w:rPr>
-              <w:lastRenderedPageBreak/>
               <w:t xml:space="preserve">USERNAME </w:t>
             </w:r>
           </w:p>
@@ -2570,7 +2674,27 @@
                 <w:sz w:val="18"/>
                 <w:szCs w:val="20"/>
               </w:rPr>
-              <w:t xml:space="preserve">this email will be used for sending passwar through email and email should be unique </w:t>
+              <w:t xml:space="preserve">this email will be used for sending </w:t>
+            </w:r>
+            <w:proofErr w:type="spellStart"/>
+            <w:r>
+              <w:rPr>
+                <w:rFonts w:eastAsia="Times New Roman" w:cstheme="minorHAnsi"/>
+                <w:color w:val="101060"/>
+                <w:sz w:val="18"/>
+                <w:szCs w:val="20"/>
+              </w:rPr>
+              <w:t>passwar</w:t>
+            </w:r>
+            <w:proofErr w:type="spellEnd"/>
+            <w:r>
+              <w:rPr>
+                <w:rFonts w:eastAsia="Times New Roman" w:cstheme="minorHAnsi"/>
+                <w:color w:val="101060"/>
+                <w:sz w:val="18"/>
+                <w:szCs w:val="20"/>
+              </w:rPr>
+              <w:t xml:space="preserve"> through email and email should be unique </w:t>
             </w:r>
           </w:p>
         </w:tc>
@@ -4417,7 +4541,7 @@
         <w:tblLook w:val="04A0" w:firstRow="1" w:lastRow="0" w:firstColumn="1" w:lastColumn="0" w:noHBand="0" w:noVBand="1"/>
       </w:tblPr>
       <w:tblGrid>
-        <w:gridCol w:w="9450"/>
+        <w:gridCol w:w="9360"/>
       </w:tblGrid>
       <w:tr>
         <w:trPr>
@@ -4645,7 +4769,7 @@
         <w:tblLook w:val="04A0" w:firstRow="1" w:lastRow="0" w:firstColumn="1" w:lastColumn="0" w:noHBand="0" w:noVBand="1"/>
       </w:tblPr>
       <w:tblGrid>
-        <w:gridCol w:w="9450"/>
+        <w:gridCol w:w="9360"/>
       </w:tblGrid>
       <w:tr>
         <w:trPr>
@@ -4873,7 +4997,7 @@
         <w:tblLook w:val="04A0" w:firstRow="1" w:lastRow="0" w:firstColumn="1" w:lastColumn="0" w:noHBand="0" w:noVBand="1"/>
       </w:tblPr>
       <w:tblGrid>
-        <w:gridCol w:w="9450"/>
+        <w:gridCol w:w="9360"/>
       </w:tblGrid>
       <w:tr>
         <w:trPr>
@@ -5360,7 +5484,7 @@
         <w:tblLook w:val="04A0" w:firstRow="1" w:lastRow="0" w:firstColumn="1" w:lastColumn="0" w:noHBand="0" w:noVBand="1"/>
       </w:tblPr>
       <w:tblGrid>
-        <w:gridCol w:w="9450"/>
+        <w:gridCol w:w="9360"/>
       </w:tblGrid>
       <w:tr>
         <w:trPr>
@@ -6033,6 +6157,7 @@
                 <w:sz w:val="18"/>
                 <w:szCs w:val="20"/>
               </w:rPr>
+              <w:lastRenderedPageBreak/>
               <w:t xml:space="preserve">STATUS </w:t>
             </w:r>
           </w:p>
@@ -6311,7 +6436,6 @@
                 <w:sz w:val="18"/>
                 <w:szCs w:val="20"/>
               </w:rPr>
-              <w:lastRenderedPageBreak/>
               <w:t xml:space="preserve">MAKER_TIME </w:t>
             </w:r>
           </w:p>
@@ -6734,7 +6858,7 @@
         <w:tblLook w:val="04A0" w:firstRow="1" w:lastRow="0" w:firstColumn="1" w:lastColumn="0" w:noHBand="0" w:noVBand="1"/>
       </w:tblPr>
       <w:tblGrid>
-        <w:gridCol w:w="9450"/>
+        <w:gridCol w:w="9360"/>
       </w:tblGrid>
       <w:tr>
         <w:trPr>
@@ -6960,7 +7084,7 @@
         <w:tblLook w:val="04A0" w:firstRow="1" w:lastRow="0" w:firstColumn="1" w:lastColumn="0" w:noHBand="0" w:noVBand="1"/>
       </w:tblPr>
       <w:tblGrid>
-        <w:gridCol w:w="9450"/>
+        <w:gridCol w:w="9360"/>
       </w:tblGrid>
       <w:tr>
         <w:trPr>
@@ -7186,7 +7310,7 @@
         <w:tblLook w:val="04A0" w:firstRow="1" w:lastRow="0" w:firstColumn="1" w:lastColumn="0" w:noHBand="0" w:noVBand="1"/>
       </w:tblPr>
       <w:tblGrid>
-        <w:gridCol w:w="9450"/>
+        <w:gridCol w:w="9360"/>
       </w:tblGrid>
       <w:tr>
         <w:trPr>
@@ -7671,7 +7795,7 @@
         <w:tblLook w:val="04A0" w:firstRow="1" w:lastRow="0" w:firstColumn="1" w:lastColumn="0" w:noHBand="0" w:noVBand="1"/>
       </w:tblPr>
       <w:tblGrid>
-        <w:gridCol w:w="9450"/>
+        <w:gridCol w:w="9360"/>
       </w:tblGrid>
       <w:tr>
         <w:trPr>
@@ -9044,7 +9168,7 @@
         <w:tblLook w:val="04A0" w:firstRow="1" w:lastRow="0" w:firstColumn="1" w:lastColumn="0" w:noHBand="0" w:noVBand="1"/>
       </w:tblPr>
       <w:tblGrid>
-        <w:gridCol w:w="9450"/>
+        <w:gridCol w:w="9360"/>
       </w:tblGrid>
       <w:tr>
         <w:trPr>
@@ -9270,7 +9394,7 @@
         <w:tblLook w:val="04A0" w:firstRow="1" w:lastRow="0" w:firstColumn="1" w:lastColumn="0" w:noHBand="0" w:noVBand="1"/>
       </w:tblPr>
       <w:tblGrid>
-        <w:gridCol w:w="9450"/>
+        <w:gridCol w:w="9360"/>
       </w:tblGrid>
       <w:tr>
         <w:trPr>
@@ -9595,6 +9719,7 @@
           <w:sz w:val="16"/>
           <w:szCs w:val="18"/>
         </w:rPr>
+        <w:lastRenderedPageBreak/>
         <w:pict>
           <v:rect id="_x0000_i1036" style="width:0;height:1.5pt" o:hralign="center" o:hrstd="t" o:hr="t" fillcolor="#a0a0a0" stroked="f"/>
         </w:pict>
@@ -9614,7 +9739,7 @@
         <w:tblLook w:val="04A0" w:firstRow="1" w:lastRow="0" w:firstColumn="1" w:lastColumn="0" w:noHBand="0" w:noVBand="1"/>
       </w:tblPr>
       <w:tblGrid>
-        <w:gridCol w:w="9450"/>
+        <w:gridCol w:w="9360"/>
       </w:tblGrid>
       <w:tr>
         <w:trPr>
@@ -9644,7 +9769,6 @@
                 <w:sz w:val="24"/>
                 <w:szCs w:val="27"/>
               </w:rPr>
-              <w:lastRenderedPageBreak/>
               <w:t xml:space="preserve">Indexes </w:t>
             </w:r>
           </w:p>
@@ -10068,7 +10192,7 @@
         <w:tblLook w:val="04A0" w:firstRow="1" w:lastRow="0" w:firstColumn="1" w:lastColumn="0" w:noHBand="0" w:noVBand="1"/>
       </w:tblPr>
       <w:tblGrid>
-        <w:gridCol w:w="9450"/>
+        <w:gridCol w:w="9360"/>
       </w:tblGrid>
       <w:tr>
         <w:trPr>
@@ -11302,7 +11426,7 @@
         <w:tblLook w:val="04A0" w:firstRow="1" w:lastRow="0" w:firstColumn="1" w:lastColumn="0" w:noHBand="0" w:noVBand="1"/>
       </w:tblPr>
       <w:tblGrid>
-        <w:gridCol w:w="9450"/>
+        <w:gridCol w:w="9360"/>
       </w:tblGrid>
       <w:tr>
         <w:trPr>
@@ -11528,7 +11652,7 @@
         <w:tblLook w:val="04A0" w:firstRow="1" w:lastRow="0" w:firstColumn="1" w:lastColumn="0" w:noHBand="0" w:noVBand="1"/>
       </w:tblPr>
       <w:tblGrid>
-        <w:gridCol w:w="9450"/>
+        <w:gridCol w:w="9360"/>
       </w:tblGrid>
       <w:tr>
         <w:trPr>
@@ -11808,7 +11932,7 @@
         <w:tblLook w:val="04A0" w:firstRow="1" w:lastRow="0" w:firstColumn="1" w:lastColumn="0" w:noHBand="0" w:noVBand="1"/>
       </w:tblPr>
       <w:tblGrid>
-        <w:gridCol w:w="9450"/>
+        <w:gridCol w:w="9360"/>
       </w:tblGrid>
       <w:tr>
         <w:trPr>
@@ -11882,7 +12006,7 @@
         <w:tblLook w:val="04A0" w:firstRow="1" w:lastRow="0" w:firstColumn="1" w:lastColumn="0" w:noHBand="0" w:noVBand="1"/>
       </w:tblPr>
       <w:tblGrid>
-        <w:gridCol w:w="9450"/>
+        <w:gridCol w:w="9360"/>
       </w:tblGrid>
       <w:tr>
         <w:trPr>
@@ -13534,7 +13658,7 @@
         <w:tblLook w:val="04A0" w:firstRow="1" w:lastRow="0" w:firstColumn="1" w:lastColumn="0" w:noHBand="0" w:noVBand="1"/>
       </w:tblPr>
       <w:tblGrid>
-        <w:gridCol w:w="9450"/>
+        <w:gridCol w:w="9360"/>
       </w:tblGrid>
       <w:tr>
         <w:trPr>
@@ -13760,7 +13884,7 @@
         <w:tblLook w:val="04A0" w:firstRow="1" w:lastRow="0" w:firstColumn="1" w:lastColumn="0" w:noHBand="0" w:noVBand="1"/>
       </w:tblPr>
       <w:tblGrid>
-        <w:gridCol w:w="9450"/>
+        <w:gridCol w:w="9360"/>
       </w:tblGrid>
       <w:tr>
         <w:trPr>
@@ -14040,7 +14164,7 @@
         <w:tblLook w:val="04A0" w:firstRow="1" w:lastRow="0" w:firstColumn="1" w:lastColumn="0" w:noHBand="0" w:noVBand="1"/>
       </w:tblPr>
       <w:tblGrid>
-        <w:gridCol w:w="9450"/>
+        <w:gridCol w:w="9360"/>
       </w:tblGrid>
       <w:tr>
         <w:trPr>
@@ -14114,7 +14238,7 @@
         <w:tblLook w:val="04A0" w:firstRow="1" w:lastRow="0" w:firstColumn="1" w:lastColumn="0" w:noHBand="0" w:noVBand="1"/>
       </w:tblPr>
       <w:tblGrid>
-        <w:gridCol w:w="9450"/>
+        <w:gridCol w:w="9360"/>
       </w:tblGrid>
       <w:tr>
         <w:trPr>
@@ -15626,7 +15750,7 @@
         <w:tblLook w:val="04A0" w:firstRow="1" w:lastRow="0" w:firstColumn="1" w:lastColumn="0" w:noHBand="0" w:noVBand="1"/>
       </w:tblPr>
       <w:tblGrid>
-        <w:gridCol w:w="9450"/>
+        <w:gridCol w:w="9360"/>
       </w:tblGrid>
       <w:tr>
         <w:trPr>
@@ -15852,7 +15976,7 @@
         <w:tblLook w:val="04A0" w:firstRow="1" w:lastRow="0" w:firstColumn="1" w:lastColumn="0" w:noHBand="0" w:noVBand="1"/>
       </w:tblPr>
       <w:tblGrid>
-        <w:gridCol w:w="9450"/>
+        <w:gridCol w:w="9360"/>
       </w:tblGrid>
       <w:tr>
         <w:trPr>
@@ -16124,7 +16248,7 @@
         <w:tblLook w:val="04A0" w:firstRow="1" w:lastRow="0" w:firstColumn="1" w:lastColumn="0" w:noHBand="0" w:noVBand="1"/>
       </w:tblPr>
       <w:tblGrid>
-        <w:gridCol w:w="9450"/>
+        <w:gridCol w:w="9360"/>
       </w:tblGrid>
       <w:tr>
         <w:trPr>
@@ -16198,7 +16322,7 @@
         <w:tblLook w:val="04A0" w:firstRow="1" w:lastRow="0" w:firstColumn="1" w:lastColumn="0" w:noHBand="0" w:noVBand="1"/>
       </w:tblPr>
       <w:tblGrid>
-        <w:gridCol w:w="9450"/>
+        <w:gridCol w:w="9360"/>
       </w:tblGrid>
       <w:tr>
         <w:trPr>
@@ -17572,7 +17696,7 @@
         <w:tblLook w:val="04A0" w:firstRow="1" w:lastRow="0" w:firstColumn="1" w:lastColumn="0" w:noHBand="0" w:noVBand="1"/>
       </w:tblPr>
       <w:tblGrid>
-        <w:gridCol w:w="9450"/>
+        <w:gridCol w:w="9360"/>
       </w:tblGrid>
       <w:tr>
         <w:trPr>
@@ -17798,7 +17922,7 @@
         <w:tblLook w:val="04A0" w:firstRow="1" w:lastRow="0" w:firstColumn="1" w:lastColumn="0" w:noHBand="0" w:noVBand="1"/>
       </w:tblPr>
       <w:tblGrid>
-        <w:gridCol w:w="9450"/>
+        <w:gridCol w:w="9360"/>
       </w:tblGrid>
       <w:tr>
         <w:trPr>
@@ -18189,8 +18313,48 @@
         </w:rPr>
         <w:lastRenderedPageBreak/>
         <w:drawing>
+          <wp:inline distT="0" distB="0" distL="0" distR="0" wp14:anchorId="34B357B8" wp14:editId="7320D653">
+            <wp:extent cx="4670707" cy="3157870"/>
+            <wp:effectExtent l="0" t="0" r="0" b="4445"/>
+            <wp:docPr id="3" name="Picture 3"/>
+            <wp:cNvGraphicFramePr>
+              <a:graphicFrameLocks xmlns:a="http://schemas.openxmlformats.org/drawingml/2006/main" noChangeAspect="1"/>
+            </wp:cNvGraphicFramePr>
+            <a:graphic xmlns:a="http://schemas.openxmlformats.org/drawingml/2006/main">
+              <a:graphicData uri="http://schemas.openxmlformats.org/drawingml/2006/picture">
+                <pic:pic xmlns:pic="http://schemas.openxmlformats.org/drawingml/2006/picture">
+                  <pic:nvPicPr>
+                    <pic:cNvPr id="1" name=""/>
+                    <pic:cNvPicPr/>
+                  </pic:nvPicPr>
+                  <pic:blipFill>
+                    <a:blip r:embed="rId12"/>
+                    <a:stretch>
+                      <a:fillRect/>
+                    </a:stretch>
+                  </pic:blipFill>
+                  <pic:spPr>
+                    <a:xfrm>
+                      <a:off x="0" y="0"/>
+                      <a:ext cx="4760399" cy="3218511"/>
+                    </a:xfrm>
+                    <a:prstGeom prst="rect">
+                      <a:avLst/>
+                    </a:prstGeom>
+                  </pic:spPr>
+                </pic:pic>
+              </a:graphicData>
+            </a:graphic>
+          </wp:inline>
+        </w:drawing>
+      </w:r>
+      <w:r>
+        <w:rPr>
+          <w:noProof/>
+        </w:rPr>
+        <w:drawing>
           <wp:inline distT="0" distB="0" distL="0" distR="0">
-            <wp:extent cx="5943600" cy="5543550"/>
+            <wp:extent cx="5335133" cy="4976037"/>
             <wp:effectExtent l="0" t="0" r="0" b="0"/>
             <wp:docPr id="9" name="Picture 9"/>
             <wp:cNvGraphicFramePr>
@@ -18206,7 +18370,7 @@
                     </pic:cNvPicPr>
                   </pic:nvPicPr>
                   <pic:blipFill>
-                    <a:blip r:embed="rId12">
+                    <a:blip r:embed="rId13">
                       <a:extLst>
                         <a:ext uri="{28A0092B-C50C-407E-A947-70E740481C1C}">
                           <a14:useLocalDpi xmlns:a14="http://schemas.microsoft.com/office/drawing/2010/main" val="0"/>
@@ -18221,7 +18385,7 @@
                   <pic:spPr bwMode="auto">
                     <a:xfrm>
                       <a:off x="0" y="0"/>
-                      <a:ext cx="5943600" cy="5543550"/>
+                      <a:ext cx="5344206" cy="4984499"/>
                     </a:xfrm>
                     <a:prstGeom prst="rect">
                       <a:avLst/>
@@ -18239,6 +18403,12 @@
       </w:r>
     </w:p>
     <w:p/>
+    <w:p/>
+    <w:p/>
+    <w:p/>
+    <w:p/>
+    <w:p/>
+    <w:p/>
     <w:p>
       <w:pPr>
         <w:pStyle w:val="Heading1"/>
@@ -18290,7 +18460,7 @@
         </w:rPr>
         <w:t xml:space="preserve">1. </w:t>
       </w:r>
-      <w:hyperlink r:id="rId13" w:history="1">
+      <w:hyperlink r:id="rId14" w:history="1">
         <w:r>
           <w:rPr>
             <w:rStyle w:val="Hyperlink"/>
@@ -18308,8 +18478,19 @@
           <w:sz w:val="23"/>
           <w:szCs w:val="23"/>
         </w:rPr>
-        <w:t>/ [Online ]27.06.2021</w:t>
+        <w:t>/ [</w:t>
       </w:r>
+      <w:proofErr w:type="gramStart"/>
+      <w:r>
+        <w:rPr>
+          <w:rFonts w:ascii="Calibri" w:hAnsi="Calibri" w:cs="Calibri"/>
+          <w:color w:val="000000"/>
+          <w:sz w:val="23"/>
+          <w:szCs w:val="23"/>
+        </w:rPr>
+        <w:t>Online ]27.06.2021</w:t>
+      </w:r>
+      <w:proofErr w:type="gramEnd"/>
       <w:r>
         <w:rPr>
           <w:rFonts w:ascii="Calibri" w:hAnsi="Calibri" w:cs="Calibri"/>
@@ -18352,7 +18533,7 @@
         </w:rPr>
         <w:t xml:space="preserve">. </w:t>
       </w:r>
-      <w:hyperlink r:id="rId14" w:history="1">
+      <w:hyperlink r:id="rId15" w:history="1">
         <w:r>
           <w:rPr>
             <w:rStyle w:val="Hyperlink"/>
@@ -18405,7 +18586,7 @@
         </w:rPr>
         <w:t xml:space="preserve">. </w:t>
       </w:r>
-      <w:hyperlink r:id="rId15" w:history="1">
+      <w:hyperlink r:id="rId16" w:history="1">
         <w:r>
           <w:rPr>
             <w:rStyle w:val="Hyperlink"/>
@@ -18458,7 +18639,7 @@
         </w:rPr>
         <w:t xml:space="preserve">6. </w:t>
       </w:r>
-      <w:hyperlink r:id="rId16" w:history="1">
+      <w:hyperlink r:id="rId17" w:history="1">
         <w:r>
           <w:rPr>
             <w:rStyle w:val="Hyperlink"/>
@@ -18511,7 +18692,7 @@
         </w:rPr>
         <w:t xml:space="preserve">7. </w:t>
       </w:r>
-      <w:hyperlink r:id="rId17" w:history="1">
+      <w:hyperlink r:id="rId18" w:history="1">
         <w:r>
           <w:rPr>
             <w:rStyle w:val="Hyperlink"/>
@@ -18552,8 +18733,8 @@
     </w:p>
     <w:p/>
     <w:sectPr>
-      <w:headerReference w:type="default" r:id="rId18"/>
-      <w:footerReference w:type="default" r:id="rId19"/>
+      <w:headerReference w:type="default" r:id="rId19"/>
+      <w:footerReference w:type="default" r:id="rId20"/>
       <w:pgSz w:w="12240" w:h="15840"/>
       <w:pgMar w:top="1440" w:right="1440" w:bottom="1440" w:left="1440" w:header="720" w:footer="720" w:gutter="0"/>
       <w:cols w:space="720"/>
@@ -18600,11 +18781,33 @@
         <w:rFonts w:asciiTheme="majorHAnsi" w:hAnsiTheme="majorHAnsi"/>
       </w:rPr>
     </w:pPr>
+    <w:proofErr w:type="spellStart"/>
     <w:r>
       <w:rPr>
         <w:rFonts w:asciiTheme="majorHAnsi" w:hAnsiTheme="majorHAnsi"/>
       </w:rPr>
-      <w:t>Datenbanken und Web-Techniken Project Task Summer Semester 2021</w:t>
+      <w:t>Datenbanken</w:t>
+    </w:r>
+    <w:proofErr w:type="spellEnd"/>
+    <w:r>
+      <w:rPr>
+        <w:rFonts w:asciiTheme="majorHAnsi" w:hAnsiTheme="majorHAnsi"/>
+      </w:rPr>
+      <w:t xml:space="preserve"> und Web-</w:t>
+    </w:r>
+    <w:proofErr w:type="spellStart"/>
+    <w:r>
+      <w:rPr>
+        <w:rFonts w:asciiTheme="majorHAnsi" w:hAnsiTheme="majorHAnsi"/>
+      </w:rPr>
+      <w:t>Techniken</w:t>
+    </w:r>
+    <w:proofErr w:type="spellEnd"/>
+    <w:r>
+      <w:rPr>
+        <w:rFonts w:asciiTheme="majorHAnsi" w:hAnsiTheme="majorHAnsi"/>
+      </w:rPr>
+      <w:t xml:space="preserve"> Project Task Summer Semester 2021</w:t>
     </w:r>
     <w:r>
       <w:rPr>
@@ -18626,7 +18829,7 @@
         <w:rFonts w:asciiTheme="majorHAnsi" w:hAnsiTheme="majorHAnsi"/>
         <w:noProof/>
       </w:rPr>
-      <w:t>11</w:t>
+      <w:t>4</w:t>
     </w:r>
     <w:r>
       <w:rPr>
@@ -23567,7 +23770,7 @@
 </file>
 
 <file path=customXml/itemProps1.xml><?xml version="1.0" encoding="utf-8"?>
-<ds:datastoreItem xmlns:ds="http://schemas.openxmlformats.org/officeDocument/2006/customXml" ds:itemID="{279A12DD-320B-4A75-8E67-7A16254804EB}">
+<ds:datastoreItem xmlns:ds="http://schemas.openxmlformats.org/officeDocument/2006/customXml" ds:itemID="{F4799F54-551F-48DA-86E8-6B2506165BB0}">
   <ds:schemaRefs>
     <ds:schemaRef ds:uri="http://schemas.openxmlformats.org/officeDocument/2006/bibliography"/>
   </ds:schemaRefs>

</xml_diff>